<commit_message>
Replanteamiento del proyecto final
</commit_message>
<xml_diff>
--- a/Proyecto Final/Proyecto Final.docx
+++ b/Proyecto Final/Proyecto Final.docx
@@ -1,6 +1,6 @@
 
 <file path=word/document.xml><?xml version="1.0" encoding="utf-8"?>
-<w:document xmlns:wpc="http://schemas.microsoft.com/office/word/2010/wordprocessingCanvas" xmlns:cx="http://schemas.microsoft.com/office/drawing/2014/chartex" xmlns:cx1="http://schemas.microsoft.com/office/drawing/2015/9/8/chartex" xmlns:cx2="http://schemas.microsoft.com/office/drawing/2015/10/21/chartex" xmlns:cx3="http://schemas.microsoft.com/office/drawing/2016/5/9/chartex" xmlns:cx4="http://schemas.microsoft.com/office/drawing/2016/5/10/chartex" xmlns:cx5="http://schemas.microsoft.com/office/drawing/2016/5/11/chartex" xmlns:cx6="http://schemas.microsoft.com/office/drawing/2016/5/12/chartex" xmlns:cx7="http://schemas.microsoft.com/office/drawing/2016/5/13/chartex" xmlns:cx8="http://schemas.microsoft.com/office/drawing/2016/5/14/chartex" xmlns:mc="http://schemas.openxmlformats.org/markup-compatibility/2006" xmlns:aink="http://schemas.microsoft.com/office/drawing/2016/ink" xmlns:am3d="http://schemas.microsoft.com/office/drawing/2017/model3d" xmlns:o="urn:schemas-microsoft-com:office:office" xmlns:r="http://schemas.openxmlformats.org/officeDocument/2006/relationships" xmlns:m="http://schemas.openxmlformats.org/officeDocument/2006/math" xmlns:v="urn:schemas-microsoft-com:vml" xmlns:wp14="http://schemas.microsoft.com/office/word/2010/wordprocessingDrawing" xmlns:wp="http://schemas.openxmlformats.org/drawingml/2006/wordprocessingDrawing" xmlns:w10="urn:schemas-microsoft-com:office:word" xmlns:w="http://schemas.openxmlformats.org/wordprocessingml/2006/main" xmlns:w14="http://schemas.microsoft.com/office/word/2010/wordml" xmlns:w15="http://schemas.microsoft.com/office/word/2012/wordml" xmlns:w16cid="http://schemas.microsoft.com/office/word/2016/wordml/cid" xmlns:w16se="http://schemas.microsoft.com/office/word/2015/wordml/symex" xmlns:wpg="http://schemas.microsoft.com/office/word/2010/wordprocessingGroup" xmlns:wpi="http://schemas.microsoft.com/office/word/2010/wordprocessingInk" xmlns:wne="http://schemas.microsoft.com/office/word/2006/wordml" xmlns:wps="http://schemas.microsoft.com/office/word/2010/wordprocessingShape" mc:Ignorable="w14 w15 w16se w16cid wp14">
+<w:document xmlns:wpc="http://schemas.microsoft.com/office/word/2010/wordprocessingCanvas" xmlns:cx="http://schemas.microsoft.com/office/drawing/2014/chartex" xmlns:mc="http://schemas.openxmlformats.org/markup-compatibility/2006" xmlns:o="urn:schemas-microsoft-com:office:office" xmlns:r="http://schemas.openxmlformats.org/officeDocument/2006/relationships" xmlns:m="http://schemas.openxmlformats.org/officeDocument/2006/math" xmlns:v="urn:schemas-microsoft-com:vml" xmlns:wp14="http://schemas.microsoft.com/office/word/2010/wordprocessingDrawing" xmlns:wp="http://schemas.openxmlformats.org/drawingml/2006/wordprocessingDrawing" xmlns:w10="urn:schemas-microsoft-com:office:word" xmlns:w="http://schemas.openxmlformats.org/wordprocessingml/2006/main" xmlns:w14="http://schemas.microsoft.com/office/word/2010/wordml" xmlns:w15="http://schemas.microsoft.com/office/word/2012/wordml" xmlns:w16se="http://schemas.microsoft.com/office/word/2015/wordml/symex" xmlns:wpg="http://schemas.microsoft.com/office/word/2010/wordprocessingGroup" xmlns:wpi="http://schemas.microsoft.com/office/word/2010/wordprocessingInk" xmlns:wne="http://schemas.microsoft.com/office/word/2006/wordml" xmlns:wps="http://schemas.microsoft.com/office/word/2010/wordprocessingShape" mc:Ignorable="w14 w15 w16se wp14">
   <w:body>
     <w:p>
       <w:pPr>
@@ -8,6 +8,7 @@
           <w:b/>
           <w:sz w:val="48"/>
           <w:szCs w:val="48"/>
+          <w:lang w:val="es-CO"/>
         </w:rPr>
       </w:pPr>
       <w:r>
@@ -15,6 +16,7 @@
           <w:b/>
           <w:sz w:val="48"/>
           <w:szCs w:val="48"/>
+          <w:lang w:val="es-CO"/>
         </w:rPr>
         <w:t>P</w:t>
       </w:r>
@@ -23,6 +25,7 @@
           <w:b/>
           <w:sz w:val="36"/>
           <w:szCs w:val="36"/>
+          <w:lang w:val="es-CO"/>
         </w:rPr>
         <w:t xml:space="preserve">ROYECTO </w:t>
       </w:r>
@@ -31,6 +34,7 @@
           <w:b/>
           <w:sz w:val="48"/>
           <w:szCs w:val="48"/>
+          <w:lang w:val="es-CO"/>
         </w:rPr>
         <w:t>F</w:t>
       </w:r>
@@ -39,6 +43,7 @@
           <w:b/>
           <w:sz w:val="36"/>
           <w:szCs w:val="36"/>
+          <w:lang w:val="es-CO"/>
         </w:rPr>
         <w:t>INAL</w:t>
       </w:r>
@@ -48,6 +53,9 @@
         <w:tabs>
           <w:tab w:val="left" w:pos="2482"/>
         </w:tabs>
+        <w:rPr>
+          <w:lang w:val="es-CO"/>
+        </w:rPr>
       </w:pPr>
     </w:p>
     <w:p>
@@ -268,37 +276,23 @@
         <w:rPr>
           <w:lang w:val="es-ES"/>
         </w:rPr>
-        <w:t xml:space="preserve">El ingenio contrata al grupo de Programación en Red de la universidad </w:t>
-      </w:r>
-      <w:proofErr w:type="spellStart"/>
-      <w:r>
-        <w:rPr>
-          <w:lang w:val="es-ES"/>
-        </w:rPr>
-        <w:t>Icesi</w:t>
-      </w:r>
-      <w:proofErr w:type="spellEnd"/>
-      <w:r>
-        <w:rPr>
-          <w:lang w:val="es-ES"/>
-        </w:rPr>
-        <w:t xml:space="preserve"> para que automatice esta tarea con los siguientes requerimientos:</w:t>
-      </w:r>
-    </w:p>
-    <w:p>
-      <w:pPr>
-        <w:tabs>
-          <w:tab w:val="left" w:pos="2482"/>
-        </w:tabs>
-        <w:jc w:val="both"/>
-        <w:rPr>
-          <w:lang w:val="es-ES"/>
-        </w:rPr>
-      </w:pPr>
-    </w:p>
-    <w:p>
-      <w:pPr>
-        <w:pStyle w:val="ListParagraph"/>
+        <w:t>El ingenio contrata al grupo de Programación en Red de la universidad Icesi para que automatice esta tarea con los siguientes requerimientos:</w:t>
+      </w:r>
+    </w:p>
+    <w:p>
+      <w:pPr>
+        <w:tabs>
+          <w:tab w:val="left" w:pos="2482"/>
+        </w:tabs>
+        <w:jc w:val="both"/>
+        <w:rPr>
+          <w:lang w:val="es-ES"/>
+        </w:rPr>
+      </w:pPr>
+    </w:p>
+    <w:p>
+      <w:pPr>
+        <w:pStyle w:val="Prrafodelista"/>
         <w:numPr>
           <w:ilvl w:val="0"/>
           <w:numId w:val="4"/>
@@ -308,11 +302,13 @@
         </w:tabs>
         <w:jc w:val="both"/>
         <w:rPr>
-          <w:lang w:val="es-ES"/>
-        </w:rPr>
-      </w:pPr>
-      <w:r>
-        <w:rPr>
+          <w:strike/>
+          <w:lang w:val="es-ES"/>
+        </w:rPr>
+      </w:pPr>
+      <w:r>
+        <w:rPr>
+          <w:strike/>
           <w:lang w:val="es-ES"/>
         </w:rPr>
         <w:t>Equipo electrónico de medición de 2 de las 4 variables para esta primera versión.</w:t>
@@ -320,19 +316,19 @@
     </w:p>
     <w:p>
       <w:pPr>
-        <w:pStyle w:val="ListParagraph"/>
-        <w:tabs>
-          <w:tab w:val="left" w:pos="2482"/>
-        </w:tabs>
-        <w:jc w:val="both"/>
-        <w:rPr>
-          <w:lang w:val="es-ES"/>
-        </w:rPr>
-      </w:pPr>
-    </w:p>
-    <w:p>
-      <w:pPr>
-        <w:pStyle w:val="ListParagraph"/>
+        <w:pStyle w:val="Prrafodelista"/>
+        <w:tabs>
+          <w:tab w:val="left" w:pos="2482"/>
+        </w:tabs>
+        <w:jc w:val="both"/>
+        <w:rPr>
+          <w:lang w:val="es-ES"/>
+        </w:rPr>
+      </w:pPr>
+    </w:p>
+    <w:p>
+      <w:pPr>
+        <w:pStyle w:val="Prrafodelista"/>
         <w:numPr>
           <w:ilvl w:val="0"/>
           <w:numId w:val="4"/>
@@ -342,23 +338,27 @@
         </w:tabs>
         <w:jc w:val="both"/>
         <w:rPr>
-          <w:lang w:val="es-ES"/>
-        </w:rPr>
-      </w:pPr>
-      <w:r>
-        <w:rPr>
+          <w:strike/>
+          <w:lang w:val="es-ES"/>
+        </w:rPr>
+      </w:pPr>
+      <w:r>
+        <w:rPr>
+          <w:strike/>
           <w:lang w:val="es-ES"/>
         </w:rPr>
         <w:t>Software controlador de la circuitería que permita activar la prueba, tomar los datos</w:t>
       </w:r>
       <w:r>
         <w:rPr>
+          <w:strike/>
           <w:lang w:val="es-ES"/>
         </w:rPr>
         <w:t xml:space="preserve">, que permita elegir de qué sector se tomó la prueba y </w:t>
       </w:r>
       <w:r>
         <w:rPr>
+          <w:strike/>
           <w:lang w:val="es-ES"/>
         </w:rPr>
         <w:t>posteriormente subir la información a una base de datos.</w:t>
@@ -377,7 +377,7 @@
     </w:p>
     <w:p>
       <w:pPr>
-        <w:pStyle w:val="ListParagraph"/>
+        <w:pStyle w:val="Prrafodelista"/>
         <w:numPr>
           <w:ilvl w:val="0"/>
           <w:numId w:val="4"/>
@@ -410,7 +410,7 @@
     </w:p>
     <w:p>
       <w:pPr>
-        <w:pStyle w:val="ListParagraph"/>
+        <w:pStyle w:val="Prrafodelista"/>
         <w:numPr>
           <w:ilvl w:val="0"/>
           <w:numId w:val="4"/>
@@ -445,7 +445,7 @@
     </w:p>
     <w:p>
       <w:pPr>
-        <w:pStyle w:val="ListParagraph"/>
+        <w:pStyle w:val="Prrafodelista"/>
         <w:numPr>
           <w:ilvl w:val="0"/>
           <w:numId w:val="4"/>
@@ -467,15 +467,15 @@
     </w:p>
     <w:p>
       <w:pPr>
-        <w:pStyle w:val="ListParagraph"/>
-        <w:rPr>
-          <w:lang w:val="es-ES"/>
-        </w:rPr>
-      </w:pPr>
-    </w:p>
-    <w:p>
-      <w:pPr>
-        <w:pStyle w:val="ListParagraph"/>
+        <w:pStyle w:val="Prrafodelista"/>
+        <w:rPr>
+          <w:lang w:val="es-ES"/>
+        </w:rPr>
+      </w:pPr>
+    </w:p>
+    <w:p>
+      <w:pPr>
+        <w:pStyle w:val="Prrafodelista"/>
         <w:numPr>
           <w:ilvl w:val="0"/>
           <w:numId w:val="4"/>
@@ -497,15 +497,15 @@
     </w:p>
     <w:p>
       <w:pPr>
-        <w:pStyle w:val="ListParagraph"/>
-        <w:rPr>
-          <w:lang w:val="es-ES"/>
-        </w:rPr>
-      </w:pPr>
-    </w:p>
-    <w:p>
-      <w:pPr>
-        <w:pStyle w:val="ListParagraph"/>
+        <w:pStyle w:val="Prrafodelista"/>
+        <w:rPr>
+          <w:lang w:val="es-ES"/>
+        </w:rPr>
+      </w:pPr>
+    </w:p>
+    <w:p>
+      <w:pPr>
+        <w:pStyle w:val="Prrafodelista"/>
         <w:numPr>
           <w:ilvl w:val="0"/>
           <w:numId w:val="4"/>
@@ -527,19 +527,19 @@
     </w:p>
     <w:p>
       <w:pPr>
-        <w:pStyle w:val="ListParagraph"/>
-        <w:tabs>
-          <w:tab w:val="left" w:pos="2482"/>
-        </w:tabs>
-        <w:jc w:val="both"/>
-        <w:rPr>
-          <w:lang w:val="es-ES"/>
-        </w:rPr>
-      </w:pPr>
-    </w:p>
-    <w:p>
-      <w:pPr>
-        <w:pStyle w:val="ListParagraph"/>
+        <w:pStyle w:val="Prrafodelista"/>
+        <w:tabs>
+          <w:tab w:val="left" w:pos="2482"/>
+        </w:tabs>
+        <w:jc w:val="both"/>
+        <w:rPr>
+          <w:lang w:val="es-ES"/>
+        </w:rPr>
+      </w:pPr>
+    </w:p>
+    <w:p>
+      <w:pPr>
+        <w:pStyle w:val="Prrafodelista"/>
         <w:numPr>
           <w:ilvl w:val="0"/>
           <w:numId w:val="4"/>
@@ -615,50 +615,74 @@
     </w:p>
     <w:p>
       <w:pPr>
-        <w:pStyle w:val="ListParagraph"/>
-        <w:rPr>
-          <w:lang w:val="es-ES"/>
-        </w:rPr>
-      </w:pPr>
-    </w:p>
-    <w:p>
-      <w:pPr>
-        <w:tabs>
-          <w:tab w:val="left" w:pos="2482"/>
-        </w:tabs>
-        <w:jc w:val="both"/>
-        <w:rPr>
-          <w:lang w:val="es-ES"/>
-        </w:rPr>
-      </w:pPr>
-      <w:r>
-        <w:rPr>
-          <w:lang w:val="es-ES"/>
-        </w:rPr>
-        <w:t>La primera</w:t>
+        <w:pStyle w:val="Prrafodelista"/>
+        <w:rPr>
+          <w:lang w:val="es-ES"/>
+        </w:rPr>
+      </w:pPr>
+    </w:p>
+    <w:p>
+      <w:pPr>
+        <w:tabs>
+          <w:tab w:val="left" w:pos="2482"/>
+        </w:tabs>
+        <w:jc w:val="both"/>
+        <w:rPr>
+          <w:lang w:val="es-ES"/>
+        </w:rPr>
+      </w:pPr>
+      <w:r>
+        <w:rPr>
+          <w:lang w:val="es-ES"/>
+        </w:rPr>
+        <w:t xml:space="preserve">La primera tarea del grupo de Programación en red será la de </w:t>
+      </w:r>
+      <w:proofErr w:type="spellStart"/>
+      <w:r>
+        <w:rPr>
+          <w:lang w:val="es-ES"/>
+        </w:rPr>
+        <w:t>modularizar</w:t>
+      </w:r>
+      <w:proofErr w:type="spellEnd"/>
+      <w:r>
+        <w:rPr>
+          <w:lang w:val="es-ES"/>
+        </w:rPr>
+        <w:t xml:space="preserve"> el trabajo, asignarse roles y usar el método de ingeniería para resolver el problema.</w:t>
+      </w:r>
+    </w:p>
+    <w:p>
+      <w:pPr>
+        <w:tabs>
+          <w:tab w:val="left" w:pos="2482"/>
+        </w:tabs>
+        <w:jc w:val="both"/>
+        <w:rPr>
+          <w:lang w:val="es-ES"/>
+        </w:rPr>
+      </w:pPr>
+    </w:p>
+    <w:p>
+      <w:pPr>
+        <w:tabs>
+          <w:tab w:val="left" w:pos="2482"/>
+        </w:tabs>
+        <w:jc w:val="both"/>
+        <w:rPr>
+          <w:color w:val="FF0000"/>
+          <w:lang w:val="es-ES"/>
+        </w:rPr>
+      </w:pPr>
+      <w:r>
+        <w:rPr>
+          <w:color w:val="FF0000"/>
+          <w:lang w:val="es-ES"/>
+        </w:rPr>
+        <w:t>Se han retirado la circuitería que debían implementar. Pero los datos que se vayan a generar van a ser a nivel de simulación. Bajo las mismas condiciones, simulen dos de las cuatro variables de interés para el ingenio. Realice un programa de simulación que permita emitir datos y subirlos a su base de datos.</w:t>
       </w:r>
       <w:bookmarkStart w:id="0" w:name="_GoBack"/>
       <w:bookmarkEnd w:id="0"/>
-      <w:r>
-        <w:rPr>
-          <w:lang w:val="es-ES"/>
-        </w:rPr>
-        <w:t xml:space="preserve"> tarea del grupo de Programación en red será la de </w:t>
-      </w:r>
-      <w:proofErr w:type="spellStart"/>
-      <w:r>
-        <w:rPr>
-          <w:lang w:val="es-ES"/>
-        </w:rPr>
-        <w:t>modularizar</w:t>
-      </w:r>
-      <w:proofErr w:type="spellEnd"/>
-      <w:r>
-        <w:rPr>
-          <w:lang w:val="es-ES"/>
-        </w:rPr>
-        <w:t xml:space="preserve"> el trabajo, asignarse roles y usar el método de ingeniería para resolver el problema.</w:t>
-      </w:r>
     </w:p>
     <w:sectPr>
       <w:headerReference w:type="default" r:id="rId7"/>
@@ -672,7 +696,7 @@
 </file>
 
 <file path=word/endnotes.xml><?xml version="1.0" encoding="utf-8"?>
-<w:endnotes xmlns:wpc="http://schemas.microsoft.com/office/word/2010/wordprocessingCanvas" xmlns:cx="http://schemas.microsoft.com/office/drawing/2014/chartex" xmlns:cx1="http://schemas.microsoft.com/office/drawing/2015/9/8/chartex" xmlns:cx2="http://schemas.microsoft.com/office/drawing/2015/10/21/chartex" xmlns:cx3="http://schemas.microsoft.com/office/drawing/2016/5/9/chartex" xmlns:cx4="http://schemas.microsoft.com/office/drawing/2016/5/10/chartex" xmlns:cx5="http://schemas.microsoft.com/office/drawing/2016/5/11/chartex" xmlns:cx6="http://schemas.microsoft.com/office/drawing/2016/5/12/chartex" xmlns:cx7="http://schemas.microsoft.com/office/drawing/2016/5/13/chartex" xmlns:cx8="http://schemas.microsoft.com/office/drawing/2016/5/14/chartex" xmlns:mc="http://schemas.openxmlformats.org/markup-compatibility/2006" xmlns:aink="http://schemas.microsoft.com/office/drawing/2016/ink" xmlns:am3d="http://schemas.microsoft.com/office/drawing/2017/model3d" xmlns:o="urn:schemas-microsoft-com:office:office" xmlns:r="http://schemas.openxmlformats.org/officeDocument/2006/relationships" xmlns:m="http://schemas.openxmlformats.org/officeDocument/2006/math" xmlns:v="urn:schemas-microsoft-com:vml" xmlns:wp14="http://schemas.microsoft.com/office/word/2010/wordprocessingDrawing" xmlns:wp="http://schemas.openxmlformats.org/drawingml/2006/wordprocessingDrawing" xmlns:w10="urn:schemas-microsoft-com:office:word" xmlns:w="http://schemas.openxmlformats.org/wordprocessingml/2006/main" xmlns:w14="http://schemas.microsoft.com/office/word/2010/wordml" xmlns:w15="http://schemas.microsoft.com/office/word/2012/wordml" xmlns:w16cid="http://schemas.microsoft.com/office/word/2016/wordml/cid" xmlns:w16se="http://schemas.microsoft.com/office/word/2015/wordml/symex" xmlns:wpg="http://schemas.microsoft.com/office/word/2010/wordprocessingGroup" xmlns:wpi="http://schemas.microsoft.com/office/word/2010/wordprocessingInk" xmlns:wne="http://schemas.microsoft.com/office/word/2006/wordml" xmlns:wps="http://schemas.microsoft.com/office/word/2010/wordprocessingShape" mc:Ignorable="w14 w15 w16se w16cid wp14">
+<w:endnotes xmlns:wpc="http://schemas.microsoft.com/office/word/2010/wordprocessingCanvas" xmlns:cx="http://schemas.microsoft.com/office/drawing/2014/chartex" xmlns:mc="http://schemas.openxmlformats.org/markup-compatibility/2006" xmlns:o="urn:schemas-microsoft-com:office:office" xmlns:r="http://schemas.openxmlformats.org/officeDocument/2006/relationships" xmlns:m="http://schemas.openxmlformats.org/officeDocument/2006/math" xmlns:v="urn:schemas-microsoft-com:vml" xmlns:wp14="http://schemas.microsoft.com/office/word/2010/wordprocessingDrawing" xmlns:wp="http://schemas.openxmlformats.org/drawingml/2006/wordprocessingDrawing" xmlns:w10="urn:schemas-microsoft-com:office:word" xmlns:w="http://schemas.openxmlformats.org/wordprocessingml/2006/main" xmlns:w14="http://schemas.microsoft.com/office/word/2010/wordml" xmlns:w15="http://schemas.microsoft.com/office/word/2012/wordml" xmlns:w16se="http://schemas.microsoft.com/office/word/2015/wordml/symex" xmlns:wpg="http://schemas.microsoft.com/office/word/2010/wordprocessingGroup" xmlns:wpi="http://schemas.microsoft.com/office/word/2010/wordprocessingInk" xmlns:wne="http://schemas.microsoft.com/office/word/2006/wordml" xmlns:wps="http://schemas.microsoft.com/office/word/2010/wordprocessingShape" mc:Ignorable="w14 w15 w16se wp14">
   <w:endnote w:type="separator" w:id="-1">
     <w:p>
       <w:r>
@@ -691,7 +715,7 @@
 </file>
 
 <file path=word/footnotes.xml><?xml version="1.0" encoding="utf-8"?>
-<w:footnotes xmlns:wpc="http://schemas.microsoft.com/office/word/2010/wordprocessingCanvas" xmlns:cx="http://schemas.microsoft.com/office/drawing/2014/chartex" xmlns:cx1="http://schemas.microsoft.com/office/drawing/2015/9/8/chartex" xmlns:cx2="http://schemas.microsoft.com/office/drawing/2015/10/21/chartex" xmlns:cx3="http://schemas.microsoft.com/office/drawing/2016/5/9/chartex" xmlns:cx4="http://schemas.microsoft.com/office/drawing/2016/5/10/chartex" xmlns:cx5="http://schemas.microsoft.com/office/drawing/2016/5/11/chartex" xmlns:cx6="http://schemas.microsoft.com/office/drawing/2016/5/12/chartex" xmlns:cx7="http://schemas.microsoft.com/office/drawing/2016/5/13/chartex" xmlns:cx8="http://schemas.microsoft.com/office/drawing/2016/5/14/chartex" xmlns:mc="http://schemas.openxmlformats.org/markup-compatibility/2006" xmlns:aink="http://schemas.microsoft.com/office/drawing/2016/ink" xmlns:am3d="http://schemas.microsoft.com/office/drawing/2017/model3d" xmlns:o="urn:schemas-microsoft-com:office:office" xmlns:r="http://schemas.openxmlformats.org/officeDocument/2006/relationships" xmlns:m="http://schemas.openxmlformats.org/officeDocument/2006/math" xmlns:v="urn:schemas-microsoft-com:vml" xmlns:wp14="http://schemas.microsoft.com/office/word/2010/wordprocessingDrawing" xmlns:wp="http://schemas.openxmlformats.org/drawingml/2006/wordprocessingDrawing" xmlns:w10="urn:schemas-microsoft-com:office:word" xmlns:w="http://schemas.openxmlformats.org/wordprocessingml/2006/main" xmlns:w14="http://schemas.microsoft.com/office/word/2010/wordml" xmlns:w15="http://schemas.microsoft.com/office/word/2012/wordml" xmlns:w16cid="http://schemas.microsoft.com/office/word/2016/wordml/cid" xmlns:w16se="http://schemas.microsoft.com/office/word/2015/wordml/symex" xmlns:wpg="http://schemas.microsoft.com/office/word/2010/wordprocessingGroup" xmlns:wpi="http://schemas.microsoft.com/office/word/2010/wordprocessingInk" xmlns:wne="http://schemas.microsoft.com/office/word/2006/wordml" xmlns:wps="http://schemas.microsoft.com/office/word/2010/wordprocessingShape" mc:Ignorable="w14 w15 w16se w16cid wp14">
+<w:footnotes xmlns:wpc="http://schemas.microsoft.com/office/word/2010/wordprocessingCanvas" xmlns:cx="http://schemas.microsoft.com/office/drawing/2014/chartex" xmlns:mc="http://schemas.openxmlformats.org/markup-compatibility/2006" xmlns:o="urn:schemas-microsoft-com:office:office" xmlns:r="http://schemas.openxmlformats.org/officeDocument/2006/relationships" xmlns:m="http://schemas.openxmlformats.org/officeDocument/2006/math" xmlns:v="urn:schemas-microsoft-com:vml" xmlns:wp14="http://schemas.microsoft.com/office/word/2010/wordprocessingDrawing" xmlns:wp="http://schemas.openxmlformats.org/drawingml/2006/wordprocessingDrawing" xmlns:w10="urn:schemas-microsoft-com:office:word" xmlns:w="http://schemas.openxmlformats.org/wordprocessingml/2006/main" xmlns:w14="http://schemas.microsoft.com/office/word/2010/wordml" xmlns:w15="http://schemas.microsoft.com/office/word/2012/wordml" xmlns:w16se="http://schemas.microsoft.com/office/word/2015/wordml/symex" xmlns:wpg="http://schemas.microsoft.com/office/word/2010/wordprocessingGroup" xmlns:wpi="http://schemas.microsoft.com/office/word/2010/wordprocessingInk" xmlns:wne="http://schemas.microsoft.com/office/word/2006/wordml" xmlns:wps="http://schemas.microsoft.com/office/word/2010/wordprocessingShape" mc:Ignorable="w14 w15 w16se wp14">
   <w:footnote w:type="separator" w:id="-1">
     <w:p>
       <w:r>
@@ -710,7 +734,7 @@
 </file>
 
 <file path=word/header1.xml><?xml version="1.0" encoding="utf-8"?>
-<w:hdr xmlns:wpc="http://schemas.microsoft.com/office/word/2010/wordprocessingCanvas" xmlns:cx="http://schemas.microsoft.com/office/drawing/2014/chartex" xmlns:cx1="http://schemas.microsoft.com/office/drawing/2015/9/8/chartex" xmlns:cx2="http://schemas.microsoft.com/office/drawing/2015/10/21/chartex" xmlns:cx3="http://schemas.microsoft.com/office/drawing/2016/5/9/chartex" xmlns:cx4="http://schemas.microsoft.com/office/drawing/2016/5/10/chartex" xmlns:cx5="http://schemas.microsoft.com/office/drawing/2016/5/11/chartex" xmlns:cx6="http://schemas.microsoft.com/office/drawing/2016/5/12/chartex" xmlns:cx7="http://schemas.microsoft.com/office/drawing/2016/5/13/chartex" xmlns:cx8="http://schemas.microsoft.com/office/drawing/2016/5/14/chartex" xmlns:mc="http://schemas.openxmlformats.org/markup-compatibility/2006" xmlns:aink="http://schemas.microsoft.com/office/drawing/2016/ink" xmlns:am3d="http://schemas.microsoft.com/office/drawing/2017/model3d" xmlns:o="urn:schemas-microsoft-com:office:office" xmlns:r="http://schemas.openxmlformats.org/officeDocument/2006/relationships" xmlns:m="http://schemas.openxmlformats.org/officeDocument/2006/math" xmlns:v="urn:schemas-microsoft-com:vml" xmlns:wp14="http://schemas.microsoft.com/office/word/2010/wordprocessingDrawing" xmlns:wp="http://schemas.openxmlformats.org/drawingml/2006/wordprocessingDrawing" xmlns:w10="urn:schemas-microsoft-com:office:word" xmlns:w="http://schemas.openxmlformats.org/wordprocessingml/2006/main" xmlns:w14="http://schemas.microsoft.com/office/word/2010/wordml" xmlns:w15="http://schemas.microsoft.com/office/word/2012/wordml" xmlns:w16cid="http://schemas.microsoft.com/office/word/2016/wordml/cid" xmlns:w16se="http://schemas.microsoft.com/office/word/2015/wordml/symex" xmlns:wpg="http://schemas.microsoft.com/office/word/2010/wordprocessingGroup" xmlns:wpi="http://schemas.microsoft.com/office/word/2010/wordprocessingInk" xmlns:wne="http://schemas.microsoft.com/office/word/2006/wordml" xmlns:wps="http://schemas.microsoft.com/office/word/2010/wordprocessingShape" mc:Ignorable="w14 w15 w16se w16cid wp14">
+<w:hdr xmlns:wpc="http://schemas.microsoft.com/office/word/2010/wordprocessingCanvas" xmlns:cx="http://schemas.microsoft.com/office/drawing/2014/chartex" xmlns:mc="http://schemas.openxmlformats.org/markup-compatibility/2006" xmlns:o="urn:schemas-microsoft-com:office:office" xmlns:r="http://schemas.openxmlformats.org/officeDocument/2006/relationships" xmlns:m="http://schemas.openxmlformats.org/officeDocument/2006/math" xmlns:v="urn:schemas-microsoft-com:vml" xmlns:wp14="http://schemas.microsoft.com/office/word/2010/wordprocessingDrawing" xmlns:wp="http://schemas.openxmlformats.org/drawingml/2006/wordprocessingDrawing" xmlns:w10="urn:schemas-microsoft-com:office:word" xmlns:w="http://schemas.openxmlformats.org/wordprocessingml/2006/main" xmlns:w14="http://schemas.microsoft.com/office/word/2010/wordml" xmlns:w15="http://schemas.microsoft.com/office/word/2012/wordml" xmlns:w16se="http://schemas.microsoft.com/office/word/2015/wordml/symex" xmlns:wpg="http://schemas.microsoft.com/office/word/2010/wordprocessingGroup" xmlns:wpi="http://schemas.microsoft.com/office/word/2010/wordprocessingInk" xmlns:wne="http://schemas.microsoft.com/office/word/2006/wordml" xmlns:wps="http://schemas.microsoft.com/office/word/2010/wordprocessingShape" mc:Ignorable="w14 w15 w16se wp14">
   <w:p>
     <w:pPr>
       <w:rPr>
@@ -739,6 +763,7 @@
       <w:rPr>
         <w:rFonts w:ascii="Times New Roman" w:eastAsia="Times New Roman" w:hAnsi="Times New Roman" w:cs="Times New Roman"/>
         <w:noProof/>
+        <w:lang w:val="es-CO" w:eastAsia="es-CO"/>
       </w:rPr>
       <w:drawing>
         <wp:inline distT="0" distB="0" distL="0" distR="0" wp14:anchorId="5832E583" wp14:editId="339BBE0A">
@@ -844,28 +869,19 @@
         <w:rFonts w:asciiTheme="majorHAnsi" w:eastAsia="Times New Roman" w:hAnsiTheme="majorHAnsi" w:cstheme="majorHAnsi"/>
         <w:b/>
       </w:rPr>
-      <w:t xml:space="preserve">Universidad </w:t>
+      <w:t>Universidad Icesi</w:t>
     </w:r>
-    <w:proofErr w:type="spellStart"/>
-    <w:r>
-      <w:rPr>
-        <w:rFonts w:asciiTheme="majorHAnsi" w:eastAsia="Times New Roman" w:hAnsiTheme="majorHAnsi" w:cstheme="majorHAnsi"/>
-        <w:b/>
-      </w:rPr>
-      <w:t>Icesi</w:t>
-    </w:r>
-    <w:proofErr w:type="spellEnd"/>
   </w:p>
   <w:p>
     <w:pPr>
-      <w:pStyle w:val="Header"/>
+      <w:pStyle w:val="Encabezado"/>
     </w:pPr>
   </w:p>
 </w:hdr>
 </file>
 
 <file path=word/numbering.xml><?xml version="1.0" encoding="utf-8"?>
-<w:numbering xmlns:wpc="http://schemas.microsoft.com/office/word/2010/wordprocessingCanvas" xmlns:cx="http://schemas.microsoft.com/office/drawing/2014/chartex" xmlns:cx1="http://schemas.microsoft.com/office/drawing/2015/9/8/chartex" xmlns:cx2="http://schemas.microsoft.com/office/drawing/2015/10/21/chartex" xmlns:cx3="http://schemas.microsoft.com/office/drawing/2016/5/9/chartex" xmlns:cx4="http://schemas.microsoft.com/office/drawing/2016/5/10/chartex" xmlns:cx5="http://schemas.microsoft.com/office/drawing/2016/5/11/chartex" xmlns:cx6="http://schemas.microsoft.com/office/drawing/2016/5/12/chartex" xmlns:cx7="http://schemas.microsoft.com/office/drawing/2016/5/13/chartex" xmlns:cx8="http://schemas.microsoft.com/office/drawing/2016/5/14/chartex" xmlns:mc="http://schemas.openxmlformats.org/markup-compatibility/2006" xmlns:aink="http://schemas.microsoft.com/office/drawing/2016/ink" xmlns:am3d="http://schemas.microsoft.com/office/drawing/2017/model3d" xmlns:o="urn:schemas-microsoft-com:office:office" xmlns:r="http://schemas.openxmlformats.org/officeDocument/2006/relationships" xmlns:m="http://schemas.openxmlformats.org/officeDocument/2006/math" xmlns:v="urn:schemas-microsoft-com:vml" xmlns:wp14="http://schemas.microsoft.com/office/word/2010/wordprocessingDrawing" xmlns:wp="http://schemas.openxmlformats.org/drawingml/2006/wordprocessingDrawing" xmlns:w10="urn:schemas-microsoft-com:office:word" xmlns:w="http://schemas.openxmlformats.org/wordprocessingml/2006/main" xmlns:w14="http://schemas.microsoft.com/office/word/2010/wordml" xmlns:w15="http://schemas.microsoft.com/office/word/2012/wordml" xmlns:w16cid="http://schemas.microsoft.com/office/word/2016/wordml/cid" xmlns:w16se="http://schemas.microsoft.com/office/word/2015/wordml/symex" xmlns:wpg="http://schemas.microsoft.com/office/word/2010/wordprocessingGroup" xmlns:wpi="http://schemas.microsoft.com/office/word/2010/wordprocessingInk" xmlns:wne="http://schemas.microsoft.com/office/word/2006/wordml" xmlns:wps="http://schemas.microsoft.com/office/word/2010/wordprocessingShape" mc:Ignorable="w14 w15 w16se w16cid wp14">
+<w:numbering xmlns:wpc="http://schemas.microsoft.com/office/word/2010/wordprocessingCanvas" xmlns:cx="http://schemas.microsoft.com/office/drawing/2014/chartex" xmlns:mc="http://schemas.openxmlformats.org/markup-compatibility/2006" xmlns:o="urn:schemas-microsoft-com:office:office" xmlns:r="http://schemas.openxmlformats.org/officeDocument/2006/relationships" xmlns:m="http://schemas.openxmlformats.org/officeDocument/2006/math" xmlns:v="urn:schemas-microsoft-com:vml" xmlns:wp14="http://schemas.microsoft.com/office/word/2010/wordprocessingDrawing" xmlns:wp="http://schemas.openxmlformats.org/drawingml/2006/wordprocessingDrawing" xmlns:w10="urn:schemas-microsoft-com:office:word" xmlns:w="http://schemas.openxmlformats.org/wordprocessingml/2006/main" xmlns:w14="http://schemas.microsoft.com/office/word/2010/wordml" xmlns:w15="http://schemas.microsoft.com/office/word/2012/wordml" xmlns:w16se="http://schemas.microsoft.com/office/word/2015/wordml/symex" xmlns:wpg="http://schemas.microsoft.com/office/word/2010/wordprocessingGroup" xmlns:wpi="http://schemas.microsoft.com/office/word/2010/wordprocessingInk" xmlns:wne="http://schemas.microsoft.com/office/word/2006/wordml" xmlns:wps="http://schemas.microsoft.com/office/word/2010/wordprocessingShape" mc:Ignorable="w14 w15 w16se wp14">
   <w:abstractNum w:abstractNumId="0" w15:restartNumberingAfterBreak="0">
     <w:nsid w:val="0EBB44E1"/>
     <w:multiLevelType w:val="hybridMultilevel"/>
@@ -1238,7 +1254,7 @@
 </file>
 
 <file path=word/styles.xml><?xml version="1.0" encoding="utf-8"?>
-<w:styles xmlns:mc="http://schemas.openxmlformats.org/markup-compatibility/2006" xmlns:r="http://schemas.openxmlformats.org/officeDocument/2006/relationships" xmlns:w="http://schemas.openxmlformats.org/wordprocessingml/2006/main" xmlns:w14="http://schemas.microsoft.com/office/word/2010/wordml" xmlns:w15="http://schemas.microsoft.com/office/word/2012/wordml" xmlns:w16cid="http://schemas.microsoft.com/office/word/2016/wordml/cid" xmlns:w16se="http://schemas.microsoft.com/office/word/2015/wordml/symex" mc:Ignorable="w14 w15 w16se w16cid">
+<w:styles xmlns:mc="http://schemas.openxmlformats.org/markup-compatibility/2006" xmlns:r="http://schemas.openxmlformats.org/officeDocument/2006/relationships" xmlns:w="http://schemas.openxmlformats.org/wordprocessingml/2006/main" xmlns:w14="http://schemas.microsoft.com/office/word/2010/wordml" xmlns:w15="http://schemas.microsoft.com/office/word/2012/wordml" xmlns:w16se="http://schemas.microsoft.com/office/word/2015/wordml/symex" mc:Ignorable="w14 w15 w16se">
   <w:docDefaults>
     <w:rPrDefault>
       <w:rPr>
@@ -1250,7 +1266,7 @@
     </w:rPrDefault>
     <w:pPrDefault/>
   </w:docDefaults>
-  <w:latentStyles w:defLockedState="0" w:defUIPriority="99" w:defSemiHidden="0" w:defUnhideWhenUsed="0" w:defQFormat="0" w:count="375">
+  <w:latentStyles w:defLockedState="0" w:defUIPriority="99" w:defSemiHidden="0" w:defUnhideWhenUsed="0" w:defQFormat="0" w:count="371">
     <w:lsdException w:name="Normal" w:uiPriority="0" w:qFormat="1"/>
     <w:lsdException w:name="heading 1" w:uiPriority="9" w:qFormat="1"/>
     <w:lsdException w:name="heading 2" w:semiHidden="1" w:uiPriority="9" w:unhideWhenUsed="1" w:qFormat="1"/>
@@ -1622,22 +1638,18 @@
     <w:lsdException w:name="List Table 5 Dark Accent 6" w:uiPriority="50"/>
     <w:lsdException w:name="List Table 6 Colorful Accent 6" w:uiPriority="51"/>
     <w:lsdException w:name="List Table 7 Colorful Accent 6" w:uiPriority="52"/>
-    <w:lsdException w:name="Mention" w:semiHidden="1" w:unhideWhenUsed="1"/>
-    <w:lsdException w:name="Smart Hyperlink" w:semiHidden="1" w:unhideWhenUsed="1"/>
-    <w:lsdException w:name="Hashtag" w:semiHidden="1" w:unhideWhenUsed="1"/>
-    <w:lsdException w:name="Unresolved Mention" w:semiHidden="1" w:unhideWhenUsed="1"/>
   </w:latentStyles>
   <w:style w:type="paragraph" w:default="1" w:styleId="Normal">
     <w:name w:val="Normal"/>
     <w:qFormat/>
   </w:style>
-  <w:style w:type="character" w:default="1" w:styleId="DefaultParagraphFont">
+  <w:style w:type="character" w:default="1" w:styleId="Fuentedeprrafopredeter">
     <w:name w:val="Default Paragraph Font"/>
     <w:uiPriority w:val="1"/>
     <w:semiHidden/>
     <w:unhideWhenUsed/>
   </w:style>
-  <w:style w:type="table" w:default="1" w:styleId="TableNormal">
+  <w:style w:type="table" w:default="1" w:styleId="Tablanormal">
     <w:name w:val="Normal Table"/>
     <w:uiPriority w:val="99"/>
     <w:semiHidden/>
@@ -1652,16 +1664,16 @@
       </w:tblCellMar>
     </w:tblPr>
   </w:style>
-  <w:style w:type="numbering" w:default="1" w:styleId="NoList">
+  <w:style w:type="numbering" w:default="1" w:styleId="Sinlista">
     <w:name w:val="No List"/>
     <w:uiPriority w:val="99"/>
     <w:semiHidden/>
     <w:unhideWhenUsed/>
   </w:style>
-  <w:style w:type="paragraph" w:styleId="Header">
+  <w:style w:type="paragraph" w:styleId="Encabezado">
     <w:name w:val="header"/>
     <w:basedOn w:val="Normal"/>
-    <w:link w:val="HeaderChar"/>
+    <w:link w:val="EncabezadoCar"/>
     <w:uiPriority w:val="99"/>
     <w:unhideWhenUsed/>
     <w:rsid w:val="00335846"/>
@@ -1672,17 +1684,17 @@
       </w:tabs>
     </w:pPr>
   </w:style>
-  <w:style w:type="character" w:customStyle="1" w:styleId="HeaderChar">
-    <w:name w:val="Header Char"/>
-    <w:basedOn w:val="DefaultParagraphFont"/>
-    <w:link w:val="Header"/>
+  <w:style w:type="character" w:customStyle="1" w:styleId="EncabezadoCar">
+    <w:name w:val="Encabezado Car"/>
+    <w:basedOn w:val="Fuentedeprrafopredeter"/>
+    <w:link w:val="Encabezado"/>
     <w:uiPriority w:val="99"/>
     <w:rsid w:val="00335846"/>
   </w:style>
-  <w:style w:type="paragraph" w:styleId="Footer">
+  <w:style w:type="paragraph" w:styleId="Piedepgina">
     <w:name w:val="footer"/>
     <w:basedOn w:val="Normal"/>
-    <w:link w:val="FooterChar"/>
+    <w:link w:val="PiedepginaCar"/>
     <w:uiPriority w:val="99"/>
     <w:unhideWhenUsed/>
     <w:rsid w:val="00335846"/>
@@ -1693,14 +1705,14 @@
       </w:tabs>
     </w:pPr>
   </w:style>
-  <w:style w:type="character" w:customStyle="1" w:styleId="FooterChar">
-    <w:name w:val="Footer Char"/>
-    <w:basedOn w:val="DefaultParagraphFont"/>
-    <w:link w:val="Footer"/>
+  <w:style w:type="character" w:customStyle="1" w:styleId="PiedepginaCar">
+    <w:name w:val="Pie de página Car"/>
+    <w:basedOn w:val="Fuentedeprrafopredeter"/>
+    <w:link w:val="Piedepgina"/>
     <w:uiPriority w:val="99"/>
     <w:rsid w:val="00335846"/>
   </w:style>
-  <w:style w:type="paragraph" w:styleId="ListParagraph">
+  <w:style w:type="paragraph" w:styleId="Prrafodelista">
     <w:name w:val="List Paragraph"/>
     <w:basedOn w:val="Normal"/>
     <w:uiPriority w:val="34"/>

</xml_diff>